<commit_message>
sql de Estefania y cambios documento word
</commit_message>
<xml_diff>
--- a/Probando.docx
+++ b/Probando.docx
@@ -6,25 +6,1437 @@
       <w:pPr>
         <w:rPr>
           <w:rFonts w:ascii="Calibri" w:hAnsi="Calibri" w:cs="Calibri"/>
-        </w:rPr>
-      </w:pPr>
-    </w:p>
-    <w:p>
-      <w:pPr>
-        <w:rPr>
-          <w:rFonts w:ascii="Calibri" w:eastAsia="Times New Roman" w:hAnsi="Calibri" w:cs="Calibri"/>
-          <w:lang w:val="es-ES" w:eastAsia="es-ES_tradnl"/>
-        </w:rPr>
-      </w:pPr>
-      <w:r>
-        <w:rPr>
-          <w:rFonts w:ascii="Calibri" w:eastAsia="Times New Roman" w:hAnsi="Calibri" w:cs="Calibri"/>
-          <w:lang w:val="es-ES" w:eastAsia="es-ES_tradnl"/>
-        </w:rPr>
-        <w:t>Probando por si dejar bibliografía en este documento o lo hacemos online como el anterior.</w:t>
+          <w:b/>
+          <w:u w:val="single"/>
+          <w:lang w:val="es-ES"/>
+        </w:rPr>
+      </w:pPr>
+      <w:r>
+        <w:rPr>
+          <w:rFonts w:ascii="Calibri" w:hAnsi="Calibri" w:cs="Calibri"/>
+          <w:b/>
+          <w:u w:val="single"/>
+          <w:lang w:val="es-ES"/>
+        </w:rPr>
+        <w:t>PASOS CON EL GIT</w:t>
+      </w:r>
+    </w:p>
+    <w:p>
+      <w:pPr>
+        <w:rPr>
+          <w:rFonts w:ascii="Calibri" w:hAnsi="Calibri" w:cs="Calibri"/>
+          <w:b/>
+          <w:u w:val="single"/>
+          <w:lang w:val="es-ES"/>
+        </w:rPr>
+      </w:pPr>
+    </w:p>
+    <w:p>
+      <w:pPr>
+        <w:rPr>
+          <w:rFonts w:ascii="Calibri" w:hAnsi="Calibri" w:cs="Calibri"/>
+          <w:lang w:val="es-ES"/>
+        </w:rPr>
+      </w:pPr>
+      <w:r>
+        <w:rPr>
+          <w:rFonts w:ascii="Calibri" w:hAnsi="Calibri" w:cs="Calibri"/>
+          <w:lang w:val="es-ES"/>
+        </w:rPr>
+        <w:t xml:space="preserve">Trabajaremos con el </w:t>
+      </w:r>
+      <w:proofErr w:type="spellStart"/>
+      <w:r>
+        <w:rPr>
+          <w:rFonts w:ascii="Calibri" w:hAnsi="Calibri" w:cs="Calibri"/>
+          <w:lang w:val="es-ES"/>
+        </w:rPr>
+        <w:t>git</w:t>
+      </w:r>
+      <w:proofErr w:type="spellEnd"/>
+      <w:r>
+        <w:rPr>
+          <w:rFonts w:ascii="Calibri" w:hAnsi="Calibri" w:cs="Calibri"/>
+          <w:lang w:val="es-ES"/>
+        </w:rPr>
+        <w:t xml:space="preserve"> por comandos desde la terminal. </w:t>
+      </w:r>
+    </w:p>
+    <w:p>
+      <w:pPr>
+        <w:rPr>
+          <w:rFonts w:ascii="Calibri" w:hAnsi="Calibri" w:cs="Calibri"/>
+          <w:lang w:val="es-ES"/>
+        </w:rPr>
+      </w:pPr>
+    </w:p>
+    <w:p>
+      <w:pPr>
+        <w:rPr>
+          <w:rFonts w:ascii="Calibri" w:hAnsi="Calibri" w:cs="Calibri"/>
+          <w:lang w:val="es-ES"/>
+        </w:rPr>
+      </w:pPr>
+    </w:p>
+    <w:p>
+      <w:pPr>
+        <w:rPr>
+          <w:rFonts w:ascii="Calibri" w:hAnsi="Calibri" w:cs="Calibri"/>
+          <w:b/>
+          <w:lang w:val="es-ES"/>
+        </w:rPr>
+      </w:pPr>
+      <w:r>
+        <w:rPr>
+          <w:rFonts w:ascii="Calibri" w:hAnsi="Calibri" w:cs="Calibri"/>
+          <w:b/>
+          <w:lang w:val="es-ES"/>
+        </w:rPr>
+        <w:t>Clonar repositorio y prepararlo para trabajar en nuestra rama</w:t>
+      </w:r>
+    </w:p>
+    <w:p>
+      <w:pPr>
+        <w:rPr>
+          <w:rFonts w:ascii="Calibri" w:hAnsi="Calibri" w:cs="Calibri"/>
+          <w:b/>
+          <w:u w:val="single"/>
+          <w:lang w:val="es-ES"/>
+        </w:rPr>
+      </w:pPr>
+    </w:p>
+    <w:p>
+      <w:pPr>
+        <w:rPr>
+          <w:rFonts w:ascii="Calibri" w:hAnsi="Calibri" w:cs="Calibri"/>
+          <w:lang w:val="es-ES"/>
+        </w:rPr>
+      </w:pPr>
+      <w:r>
+        <w:rPr>
+          <w:rFonts w:ascii="Calibri" w:hAnsi="Calibri" w:cs="Calibri"/>
+          <w:lang w:val="es-ES"/>
+        </w:rPr>
+        <w:t>1º</w:t>
+      </w:r>
+      <w:r>
+        <w:rPr>
+          <w:rFonts w:ascii="Calibri" w:hAnsi="Calibri" w:cs="Calibri"/>
+          <w:lang w:val="es-ES"/>
+        </w:rPr>
+        <w:t>.</w:t>
+      </w:r>
+      <w:r>
+        <w:rPr>
+          <w:rFonts w:ascii="Calibri" w:hAnsi="Calibri" w:cs="Calibri"/>
+          <w:lang w:val="es-ES"/>
+        </w:rPr>
+        <w:t xml:space="preserve"> </w:t>
+      </w:r>
+      <w:r>
+        <w:rPr>
+          <w:rFonts w:ascii="Calibri" w:hAnsi="Calibri" w:cs="Calibri"/>
+          <w:lang w:val="es-ES"/>
+        </w:rPr>
+        <w:t xml:space="preserve"> </w:t>
+      </w:r>
+      <w:r>
+        <w:rPr>
+          <w:rFonts w:ascii="Calibri" w:hAnsi="Calibri" w:cs="Calibri"/>
+          <w:lang w:val="es-ES"/>
+        </w:rPr>
+        <w:t>Clonar repositorio:</w:t>
+      </w:r>
+    </w:p>
+    <w:p>
+      <w:pPr>
+        <w:rPr>
+          <w:rFonts w:ascii="Calibri" w:hAnsi="Calibri" w:cs="Calibri"/>
+          <w:lang w:val="es-ES"/>
+        </w:rPr>
+      </w:pPr>
+    </w:p>
+    <w:p>
+      <w:pPr>
+        <w:rPr>
+          <w:rFonts w:ascii="Calibri" w:hAnsi="Calibri" w:cs="Calibri"/>
+          <w:lang w:val="en-US"/>
+        </w:rPr>
+      </w:pPr>
+      <w:r>
+        <w:rPr>
+          <w:rFonts w:ascii="Calibri" w:hAnsi="Calibri" w:cs="Calibri"/>
+          <w:highlight w:val="lightGray"/>
+          <w:lang w:val="en-US"/>
+        </w:rPr>
+        <w:t xml:space="preserve">git clone </w:t>
+      </w:r>
+      <w:hyperlink r:id="rId5" w:history="1">
+        <w:r>
+          <w:rPr>
+            <w:rStyle w:val="Hipervnculo"/>
+            <w:rFonts w:ascii="Calibri" w:hAnsi="Calibri" w:cs="Calibri"/>
+            <w:highlight w:val="lightGray"/>
+            <w:lang w:val="en-US"/>
+          </w:rPr>
+          <w:t>https://github.com/VanesaLB/TFG-Grupo-9.git</w:t>
+        </w:r>
+      </w:hyperlink>
+    </w:p>
+    <w:p>
+      <w:pPr>
+        <w:rPr>
+          <w:rFonts w:ascii="Calibri" w:hAnsi="Calibri" w:cs="Calibri"/>
+          <w:lang w:val="en-US"/>
+        </w:rPr>
+      </w:pPr>
+    </w:p>
+    <w:p>
+      <w:pPr>
+        <w:rPr>
+          <w:rFonts w:ascii="Calibri" w:hAnsi="Calibri" w:cs="Calibri"/>
+          <w:lang w:val="en-US"/>
+        </w:rPr>
+      </w:pPr>
+    </w:p>
+    <w:p>
+      <w:pPr>
+        <w:rPr>
+          <w:rFonts w:ascii="Calibri" w:hAnsi="Calibri" w:cs="Calibri"/>
+          <w:color w:val="000000"/>
+        </w:rPr>
+      </w:pPr>
+      <w:r>
+        <w:rPr>
+          <w:rFonts w:ascii="Calibri" w:hAnsi="Calibri" w:cs="Calibri"/>
+          <w:lang w:val="es-ES"/>
+        </w:rPr>
+        <w:t>2ª</w:t>
+      </w:r>
+      <w:r>
+        <w:rPr>
+          <w:rFonts w:ascii="Calibri" w:hAnsi="Calibri" w:cs="Calibri"/>
+          <w:lang w:val="es-ES"/>
+        </w:rPr>
+        <w:t xml:space="preserve">. </w:t>
+      </w:r>
+      <w:r>
+        <w:rPr>
+          <w:rFonts w:ascii="Calibri" w:hAnsi="Calibri" w:cs="Calibri"/>
+          <w:lang w:val="es-ES"/>
+        </w:rPr>
+        <w:t xml:space="preserve"> Seguramente solo os salga la rama master, hay que descargar </w:t>
+      </w:r>
+      <w:r>
+        <w:rPr>
+          <w:rFonts w:ascii="Calibri" w:hAnsi="Calibri" w:cs="Calibri"/>
+          <w:lang w:val="es-ES"/>
+        </w:rPr>
+        <w:t xml:space="preserve">la rama </w:t>
+      </w:r>
+      <w:proofErr w:type="spellStart"/>
+      <w:r>
+        <w:rPr>
+          <w:rFonts w:ascii="Calibri" w:hAnsi="Calibri" w:cs="Calibri"/>
+          <w:lang w:val="es-ES"/>
+        </w:rPr>
+        <w:t>develop</w:t>
+      </w:r>
+      <w:proofErr w:type="spellEnd"/>
+      <w:r>
+        <w:rPr>
+          <w:rFonts w:ascii="Calibri" w:hAnsi="Calibri" w:cs="Calibri"/>
+          <w:lang w:val="es-ES"/>
+        </w:rPr>
+        <w:t xml:space="preserve">. Si hacéis un </w:t>
+      </w:r>
+      <w:proofErr w:type="spellStart"/>
+      <w:r>
+        <w:rPr>
+          <w:rFonts w:ascii="Calibri" w:hAnsi="Calibri" w:cs="Calibri"/>
+          <w:color w:val="000000"/>
+          <w:highlight w:val="lightGray"/>
+        </w:rPr>
+        <w:t>git</w:t>
+      </w:r>
+      <w:proofErr w:type="spellEnd"/>
+      <w:r>
+        <w:rPr>
+          <w:rFonts w:ascii="Calibri" w:hAnsi="Calibri" w:cs="Calibri"/>
+          <w:color w:val="000000"/>
+          <w:highlight w:val="lightGray"/>
+        </w:rPr>
+        <w:t xml:space="preserve"> </w:t>
+      </w:r>
+      <w:proofErr w:type="spellStart"/>
+      <w:r>
+        <w:rPr>
+          <w:rFonts w:ascii="Calibri" w:hAnsi="Calibri" w:cs="Calibri"/>
+          <w:color w:val="000000"/>
+          <w:highlight w:val="lightGray"/>
+        </w:rPr>
+        <w:t>branch</w:t>
+      </w:r>
+      <w:proofErr w:type="spellEnd"/>
+      <w:r>
+        <w:rPr>
+          <w:rFonts w:ascii="Calibri" w:hAnsi="Calibri" w:cs="Calibri"/>
+          <w:color w:val="000000"/>
+        </w:rPr>
+        <w:t xml:space="preserve"> y os salen las otras ramas perfecto, si no probad lo siguiente:</w:t>
+      </w:r>
+    </w:p>
+    <w:p>
+      <w:pPr>
+        <w:rPr>
+          <w:rFonts w:ascii="Calibri" w:hAnsi="Calibri" w:cs="Calibri"/>
+          <w:lang w:val="es-ES"/>
+        </w:rPr>
+      </w:pPr>
+    </w:p>
+    <w:p>
+      <w:pPr>
+        <w:rPr>
+          <w:rFonts w:ascii="Calibri" w:hAnsi="Calibri" w:cs="Calibri"/>
+          <w:lang w:val="es-ES"/>
+        </w:rPr>
+      </w:pPr>
+      <w:proofErr w:type="spellStart"/>
+      <w:r>
+        <w:rPr>
+          <w:rFonts w:ascii="Calibri" w:hAnsi="Calibri" w:cs="Calibri"/>
+          <w:highlight w:val="lightGray"/>
+          <w:lang w:val="es-ES"/>
+        </w:rPr>
+        <w:t>git</w:t>
+      </w:r>
+      <w:proofErr w:type="spellEnd"/>
+      <w:r>
+        <w:rPr>
+          <w:rFonts w:ascii="Calibri" w:hAnsi="Calibri" w:cs="Calibri"/>
+          <w:highlight w:val="lightGray"/>
+          <w:lang w:val="es-ES"/>
+        </w:rPr>
+        <w:t xml:space="preserve"> </w:t>
+      </w:r>
+      <w:proofErr w:type="spellStart"/>
+      <w:r>
+        <w:rPr>
+          <w:rFonts w:ascii="Calibri" w:hAnsi="Calibri" w:cs="Calibri"/>
+          <w:highlight w:val="lightGray"/>
+          <w:lang w:val="es-ES"/>
+        </w:rPr>
+        <w:t>checkout</w:t>
+      </w:r>
+      <w:proofErr w:type="spellEnd"/>
+      <w:r>
+        <w:rPr>
+          <w:rFonts w:ascii="Calibri" w:hAnsi="Calibri" w:cs="Calibri"/>
+          <w:highlight w:val="lightGray"/>
+          <w:lang w:val="es-ES"/>
+        </w:rPr>
+        <w:t xml:space="preserve"> </w:t>
+      </w:r>
+      <w:proofErr w:type="spellStart"/>
+      <w:r>
+        <w:rPr>
+          <w:rFonts w:ascii="Calibri" w:hAnsi="Calibri" w:cs="Calibri"/>
+          <w:highlight w:val="lightGray"/>
+          <w:lang w:val="es-ES"/>
+        </w:rPr>
+        <w:t>develop</w:t>
+      </w:r>
+      <w:proofErr w:type="spellEnd"/>
+    </w:p>
+    <w:p>
+      <w:pPr>
+        <w:rPr>
+          <w:rFonts w:ascii="Calibri" w:hAnsi="Calibri" w:cs="Calibri"/>
+          <w:lang w:val="es-ES"/>
+        </w:rPr>
+      </w:pPr>
+    </w:p>
+    <w:p>
+      <w:pPr>
+        <w:rPr>
+          <w:rFonts w:ascii="Calibri" w:hAnsi="Calibri" w:cs="Calibri"/>
+          <w:lang w:val="es-ES"/>
+        </w:rPr>
+      </w:pPr>
+      <w:r>
+        <w:rPr>
+          <w:rFonts w:ascii="Calibri" w:hAnsi="Calibri" w:cs="Calibri"/>
+          <w:lang w:val="es-ES"/>
+        </w:rPr>
+        <w:t>*</w:t>
+      </w:r>
+      <w:r>
+        <w:rPr>
+          <w:rFonts w:ascii="Calibri" w:hAnsi="Calibri" w:cs="Calibri"/>
+          <w:lang w:val="es-ES"/>
+        </w:rPr>
+        <w:t xml:space="preserve">La mía se llama </w:t>
+      </w:r>
+      <w:proofErr w:type="spellStart"/>
+      <w:proofErr w:type="gramStart"/>
+      <w:r>
+        <w:rPr>
+          <w:rFonts w:ascii="Calibri" w:hAnsi="Calibri" w:cs="Calibri"/>
+          <w:lang w:val="es-ES"/>
+        </w:rPr>
+        <w:t>developvane</w:t>
+      </w:r>
+      <w:proofErr w:type="spellEnd"/>
+      <w:r>
+        <w:rPr>
+          <w:rFonts w:ascii="Calibri" w:hAnsi="Calibri" w:cs="Calibri"/>
+          <w:lang w:val="es-ES"/>
+        </w:rPr>
+        <w:t xml:space="preserve">  pero</w:t>
+      </w:r>
+      <w:proofErr w:type="gramEnd"/>
+      <w:r>
+        <w:rPr>
+          <w:rFonts w:ascii="Calibri" w:hAnsi="Calibri" w:cs="Calibri"/>
+          <w:lang w:val="es-ES"/>
+        </w:rPr>
+        <w:t xml:space="preserve"> como vamos a hacer </w:t>
+      </w:r>
+      <w:proofErr w:type="spellStart"/>
+      <w:r>
+        <w:rPr>
+          <w:rFonts w:ascii="Calibri" w:hAnsi="Calibri" w:cs="Calibri"/>
+          <w:lang w:val="es-ES"/>
+        </w:rPr>
+        <w:t>merge</w:t>
+      </w:r>
+      <w:proofErr w:type="spellEnd"/>
+      <w:r>
+        <w:rPr>
+          <w:rFonts w:ascii="Calibri" w:hAnsi="Calibri" w:cs="Calibri"/>
+          <w:lang w:val="es-ES"/>
+        </w:rPr>
+        <w:t xml:space="preserve"> cada vez que trabajemos con la rama </w:t>
+      </w:r>
+      <w:proofErr w:type="spellStart"/>
+      <w:r>
+        <w:rPr>
+          <w:rFonts w:ascii="Calibri" w:hAnsi="Calibri" w:cs="Calibri"/>
+          <w:lang w:val="es-ES"/>
+        </w:rPr>
+        <w:t>develop</w:t>
+      </w:r>
+      <w:proofErr w:type="spellEnd"/>
+      <w:r>
+        <w:rPr>
+          <w:rFonts w:ascii="Calibri" w:hAnsi="Calibri" w:cs="Calibri"/>
+          <w:lang w:val="es-ES"/>
+        </w:rPr>
+        <w:t xml:space="preserve"> no haría falta que la tengáis</w:t>
+      </w:r>
+      <w:r>
+        <w:rPr>
+          <w:rFonts w:ascii="Calibri" w:hAnsi="Calibri" w:cs="Calibri"/>
+          <w:lang w:val="es-ES"/>
+        </w:rPr>
+        <w:t>, pero podéis descargarla si queréis.</w:t>
+      </w:r>
+    </w:p>
+    <w:p>
+      <w:pPr>
+        <w:rPr>
+          <w:rFonts w:ascii="Calibri" w:hAnsi="Calibri" w:cs="Calibri"/>
+          <w:lang w:val="es-ES"/>
+        </w:rPr>
+      </w:pPr>
+    </w:p>
+    <w:p>
+      <w:pPr>
+        <w:rPr>
+          <w:rFonts w:ascii="Calibri" w:hAnsi="Calibri" w:cs="Calibri"/>
+          <w:lang w:val="es-ES"/>
+        </w:rPr>
+      </w:pPr>
+      <w:r>
+        <w:rPr>
+          <w:rFonts w:ascii="Calibri" w:hAnsi="Calibri" w:cs="Calibri"/>
+          <w:lang w:val="es-ES"/>
+        </w:rPr>
+        <w:t xml:space="preserve">Si no me equivoco habría que hacer después un </w:t>
+      </w:r>
+      <w:proofErr w:type="spellStart"/>
+      <w:r>
+        <w:rPr>
+          <w:rFonts w:ascii="Calibri" w:hAnsi="Calibri" w:cs="Calibri"/>
+          <w:highlight w:val="lightGray"/>
+          <w:lang w:val="es-ES"/>
+        </w:rPr>
+        <w:t>git</w:t>
+      </w:r>
+      <w:proofErr w:type="spellEnd"/>
+      <w:r>
+        <w:rPr>
+          <w:rFonts w:ascii="Calibri" w:hAnsi="Calibri" w:cs="Calibri"/>
+          <w:highlight w:val="lightGray"/>
+          <w:lang w:val="es-ES"/>
+        </w:rPr>
+        <w:t xml:space="preserve"> </w:t>
+      </w:r>
+      <w:proofErr w:type="spellStart"/>
+      <w:r>
+        <w:rPr>
+          <w:rFonts w:ascii="Calibri" w:hAnsi="Calibri" w:cs="Calibri"/>
+          <w:highlight w:val="lightGray"/>
+          <w:lang w:val="es-ES"/>
+        </w:rPr>
+        <w:t>pull</w:t>
+      </w:r>
+      <w:proofErr w:type="spellEnd"/>
+      <w:r>
+        <w:rPr>
+          <w:rFonts w:ascii="Calibri" w:hAnsi="Calibri" w:cs="Calibri"/>
+          <w:lang w:val="es-ES"/>
+        </w:rPr>
+        <w:t xml:space="preserve"> para asegurarnos de que se descargue todo si es que hay algo.</w:t>
+      </w:r>
+    </w:p>
+    <w:p>
+      <w:pPr>
+        <w:rPr>
+          <w:rFonts w:ascii="Calibri" w:hAnsi="Calibri" w:cs="Calibri"/>
+          <w:lang w:val="es-ES"/>
+        </w:rPr>
+      </w:pPr>
+    </w:p>
+    <w:p>
+      <w:pPr>
+        <w:rPr>
+          <w:rFonts w:ascii="Calibri" w:eastAsia="Times New Roman" w:hAnsi="Calibri" w:cs="Calibri"/>
+          <w:lang w:val="es-ES" w:eastAsia="es-ES_tradnl"/>
+        </w:rPr>
+      </w:pPr>
+    </w:p>
+    <w:p>
+      <w:pPr>
+        <w:rPr>
+          <w:rFonts w:ascii="Calibri" w:eastAsia="Times New Roman" w:hAnsi="Calibri" w:cs="Calibri"/>
+          <w:lang w:val="es-ES" w:eastAsia="es-ES_tradnl"/>
+        </w:rPr>
+      </w:pPr>
+      <w:r>
+        <w:rPr>
+          <w:rFonts w:ascii="Calibri" w:eastAsia="Times New Roman" w:hAnsi="Calibri" w:cs="Calibri"/>
+          <w:lang w:val="es-ES" w:eastAsia="es-ES_tradnl"/>
+        </w:rPr>
+        <w:t xml:space="preserve">3º.  </w:t>
+      </w:r>
+      <w:r>
+        <w:rPr>
+          <w:rFonts w:ascii="Calibri" w:eastAsia="Times New Roman" w:hAnsi="Calibri" w:cs="Calibri"/>
+          <w:lang w:val="es-ES" w:eastAsia="es-ES_tradnl"/>
+        </w:rPr>
+        <w:t xml:space="preserve">Vamos a trabajar cada uno en nuestra rama </w:t>
+      </w:r>
+      <w:proofErr w:type="spellStart"/>
+      <w:r>
+        <w:rPr>
+          <w:rFonts w:ascii="Calibri" w:eastAsia="Times New Roman" w:hAnsi="Calibri" w:cs="Calibri"/>
+          <w:lang w:val="es-ES" w:eastAsia="es-ES_tradnl"/>
+        </w:rPr>
+        <w:t>develop</w:t>
+      </w:r>
+      <w:proofErr w:type="spellEnd"/>
+      <w:r>
+        <w:rPr>
+          <w:rFonts w:ascii="Calibri" w:eastAsia="Times New Roman" w:hAnsi="Calibri" w:cs="Calibri"/>
+          <w:lang w:val="es-ES" w:eastAsia="es-ES_tradnl"/>
+        </w:rPr>
+        <w:t>, con lo cual hay que crear una propia donde trabajar, por ejemplo:</w:t>
+      </w:r>
+    </w:p>
+    <w:p>
+      <w:pPr>
+        <w:rPr>
+          <w:rFonts w:ascii="Calibri" w:eastAsia="Times New Roman" w:hAnsi="Calibri" w:cs="Calibri"/>
+          <w:lang w:val="es-ES" w:eastAsia="es-ES_tradnl"/>
+        </w:rPr>
+      </w:pPr>
+    </w:p>
+    <w:p>
+      <w:pPr>
+        <w:rPr>
+          <w:rFonts w:ascii="Calibri" w:eastAsia="Times New Roman" w:hAnsi="Calibri" w:cs="Calibri"/>
+          <w:lang w:val="es-ES" w:eastAsia="es-ES_tradnl"/>
+        </w:rPr>
+      </w:pPr>
+      <w:proofErr w:type="spellStart"/>
+      <w:r>
+        <w:rPr>
+          <w:rFonts w:ascii="Calibri" w:eastAsia="Times New Roman" w:hAnsi="Calibri" w:cs="Calibri"/>
+          <w:highlight w:val="lightGray"/>
+          <w:lang w:val="es-ES" w:eastAsia="es-ES_tradnl"/>
+        </w:rPr>
+        <w:t>git</w:t>
+      </w:r>
+      <w:proofErr w:type="spellEnd"/>
+      <w:r>
+        <w:rPr>
+          <w:rFonts w:ascii="Calibri" w:eastAsia="Times New Roman" w:hAnsi="Calibri" w:cs="Calibri"/>
+          <w:highlight w:val="lightGray"/>
+          <w:lang w:val="es-ES" w:eastAsia="es-ES_tradnl"/>
+        </w:rPr>
+        <w:t xml:space="preserve"> </w:t>
+      </w:r>
+      <w:proofErr w:type="spellStart"/>
+      <w:r>
+        <w:rPr>
+          <w:rFonts w:ascii="Calibri" w:eastAsia="Times New Roman" w:hAnsi="Calibri" w:cs="Calibri"/>
+          <w:highlight w:val="lightGray"/>
+          <w:lang w:val="es-ES" w:eastAsia="es-ES_tradnl"/>
+        </w:rPr>
+        <w:t>checkout</w:t>
+      </w:r>
+      <w:proofErr w:type="spellEnd"/>
+      <w:r>
+        <w:rPr>
+          <w:rFonts w:ascii="Calibri" w:eastAsia="Times New Roman" w:hAnsi="Calibri" w:cs="Calibri"/>
+          <w:highlight w:val="lightGray"/>
+          <w:lang w:val="es-ES" w:eastAsia="es-ES_tradnl"/>
+        </w:rPr>
+        <w:t xml:space="preserve"> -b </w:t>
+      </w:r>
+      <w:proofErr w:type="spellStart"/>
+      <w:r>
+        <w:rPr>
+          <w:rFonts w:ascii="Calibri" w:eastAsia="Times New Roman" w:hAnsi="Calibri" w:cs="Calibri"/>
+          <w:highlight w:val="lightGray"/>
+          <w:lang w:val="es-ES" w:eastAsia="es-ES_tradnl"/>
+        </w:rPr>
+        <w:t>developestefania</w:t>
+      </w:r>
+      <w:proofErr w:type="spellEnd"/>
+    </w:p>
+    <w:p>
+      <w:pPr>
+        <w:rPr>
+          <w:rFonts w:ascii="Calibri" w:eastAsia="Times New Roman" w:hAnsi="Calibri" w:cs="Calibri"/>
+          <w:lang w:val="es-ES" w:eastAsia="es-ES_tradnl"/>
+        </w:rPr>
+      </w:pPr>
+    </w:p>
+    <w:p>
+      <w:pPr>
+        <w:rPr>
+          <w:rFonts w:ascii="Calibri" w:eastAsia="Times New Roman" w:hAnsi="Calibri" w:cs="Calibri"/>
+          <w:lang w:val="en-US" w:eastAsia="es-ES_tradnl"/>
+        </w:rPr>
+      </w:pPr>
+      <w:r>
+        <w:rPr>
+          <w:rFonts w:ascii="Calibri" w:eastAsia="Times New Roman" w:hAnsi="Calibri" w:cs="Calibri"/>
+          <w:lang w:val="en-US" w:eastAsia="es-ES_tradnl"/>
+        </w:rPr>
+        <w:t>ó</w:t>
+      </w:r>
+    </w:p>
+    <w:p>
+      <w:pPr>
+        <w:rPr>
+          <w:rFonts w:ascii="Calibri" w:eastAsia="Times New Roman" w:hAnsi="Calibri" w:cs="Calibri"/>
+          <w:lang w:val="en-US" w:eastAsia="es-ES_tradnl"/>
+        </w:rPr>
+      </w:pPr>
+    </w:p>
+    <w:p>
+      <w:pPr>
+        <w:rPr>
+          <w:rFonts w:ascii="Calibri" w:eastAsia="Times New Roman" w:hAnsi="Calibri" w:cs="Calibri"/>
+          <w:lang w:val="en-US" w:eastAsia="es-ES_tradnl"/>
+        </w:rPr>
+      </w:pPr>
+      <w:r>
+        <w:rPr>
+          <w:rFonts w:ascii="Calibri" w:eastAsia="Times New Roman" w:hAnsi="Calibri" w:cs="Calibri"/>
+          <w:highlight w:val="lightGray"/>
+          <w:lang w:val="en-US" w:eastAsia="es-ES_tradnl"/>
+        </w:rPr>
+        <w:t xml:space="preserve">git checkout -b </w:t>
+      </w:r>
+      <w:proofErr w:type="spellStart"/>
+      <w:r>
+        <w:rPr>
+          <w:rFonts w:ascii="Calibri" w:eastAsia="Times New Roman" w:hAnsi="Calibri" w:cs="Calibri"/>
+          <w:highlight w:val="lightGray"/>
+          <w:lang w:val="en-US" w:eastAsia="es-ES_tradnl"/>
+        </w:rPr>
+        <w:t>develop</w:t>
+      </w:r>
+      <w:r>
+        <w:rPr>
+          <w:rFonts w:ascii="Calibri" w:eastAsia="Times New Roman" w:hAnsi="Calibri" w:cs="Calibri"/>
+          <w:highlight w:val="lightGray"/>
+          <w:lang w:val="en-US" w:eastAsia="es-ES_tradnl"/>
+        </w:rPr>
+        <w:t>juan</w:t>
+      </w:r>
+      <w:proofErr w:type="spellEnd"/>
+    </w:p>
+    <w:p>
+      <w:pPr>
+        <w:rPr>
+          <w:rFonts w:ascii="Calibri" w:eastAsia="Times New Roman" w:hAnsi="Calibri" w:cs="Calibri"/>
+          <w:lang w:val="en-US" w:eastAsia="es-ES_tradnl"/>
+        </w:rPr>
+      </w:pPr>
+    </w:p>
+    <w:p>
+      <w:pPr>
+        <w:rPr>
+          <w:rFonts w:ascii="Calibri" w:eastAsia="Times New Roman" w:hAnsi="Calibri" w:cs="Calibri"/>
+          <w:lang w:val="es-ES" w:eastAsia="es-ES_tradnl"/>
+        </w:rPr>
+      </w:pPr>
+      <w:r>
+        <w:rPr>
+          <w:rFonts w:ascii="Calibri" w:eastAsia="Times New Roman" w:hAnsi="Calibri" w:cs="Calibri"/>
+          <w:lang w:val="es-ES" w:eastAsia="es-ES_tradnl"/>
+        </w:rPr>
+        <w:t xml:space="preserve">A </w:t>
+      </w:r>
+      <w:proofErr w:type="gramStart"/>
+      <w:r>
+        <w:rPr>
+          <w:rFonts w:ascii="Calibri" w:eastAsia="Times New Roman" w:hAnsi="Calibri" w:cs="Calibri"/>
+          <w:lang w:val="es-ES" w:eastAsia="es-ES_tradnl"/>
+        </w:rPr>
+        <w:t>continuación</w:t>
+      </w:r>
+      <w:proofErr w:type="gramEnd"/>
+      <w:r>
+        <w:rPr>
+          <w:rFonts w:ascii="Calibri" w:eastAsia="Times New Roman" w:hAnsi="Calibri" w:cs="Calibri"/>
+          <w:lang w:val="es-ES" w:eastAsia="es-ES_tradnl"/>
+        </w:rPr>
+        <w:t xml:space="preserve"> habría que hacer </w:t>
+      </w:r>
+      <w:r>
+        <w:rPr>
+          <w:rFonts w:ascii="Calibri" w:eastAsia="Times New Roman" w:hAnsi="Calibri" w:cs="Calibri"/>
+          <w:lang w:val="es-ES" w:eastAsia="es-ES_tradnl"/>
+        </w:rPr>
+        <w:t xml:space="preserve">desde nuestra rama </w:t>
+      </w:r>
+      <w:r>
+        <w:rPr>
+          <w:rFonts w:ascii="Calibri" w:eastAsia="Times New Roman" w:hAnsi="Calibri" w:cs="Calibri"/>
+          <w:lang w:val="es-ES" w:eastAsia="es-ES_tradnl"/>
+        </w:rPr>
+        <w:t xml:space="preserve">un </w:t>
+      </w:r>
+    </w:p>
+    <w:p>
+      <w:pPr>
+        <w:rPr>
+          <w:rFonts w:ascii="Calibri" w:eastAsia="Times New Roman" w:hAnsi="Calibri" w:cs="Calibri"/>
+          <w:lang w:val="es-ES" w:eastAsia="es-ES_tradnl"/>
+        </w:rPr>
+      </w:pPr>
+    </w:p>
+    <w:p>
+      <w:pPr>
+        <w:rPr>
+          <w:rFonts w:ascii="Calibri" w:eastAsia="Times New Roman" w:hAnsi="Calibri" w:cs="Calibri"/>
+          <w:color w:val="000000" w:themeColor="text1"/>
+          <w:highlight w:val="lightGray"/>
+          <w:shd w:val="clear" w:color="auto" w:fill="0D0D0D"/>
+          <w:lang w:val="es-ES" w:eastAsia="es-ES_tradnl"/>
+        </w:rPr>
+      </w:pPr>
+      <w:proofErr w:type="spellStart"/>
+      <w:r>
+        <w:rPr>
+          <w:rFonts w:ascii="Calibri" w:eastAsia="Times New Roman" w:hAnsi="Calibri" w:cs="Calibri"/>
+          <w:color w:val="000000" w:themeColor="text1"/>
+          <w:highlight w:val="lightGray"/>
+          <w:shd w:val="clear" w:color="auto" w:fill="0D0D0D"/>
+          <w:lang w:val="es-ES" w:eastAsia="es-ES_tradnl"/>
+        </w:rPr>
+        <w:t>git</w:t>
+      </w:r>
+      <w:proofErr w:type="spellEnd"/>
+      <w:r>
+        <w:rPr>
+          <w:rFonts w:ascii="Calibri" w:eastAsia="Times New Roman" w:hAnsi="Calibri" w:cs="Calibri"/>
+          <w:color w:val="000000" w:themeColor="text1"/>
+          <w:highlight w:val="lightGray"/>
+          <w:shd w:val="clear" w:color="auto" w:fill="0D0D0D"/>
+          <w:lang w:val="es-ES" w:eastAsia="es-ES_tradnl"/>
+        </w:rPr>
+        <w:t xml:space="preserve"> </w:t>
+      </w:r>
+      <w:proofErr w:type="spellStart"/>
+      <w:r>
+        <w:rPr>
+          <w:rFonts w:ascii="Calibri" w:eastAsia="Times New Roman" w:hAnsi="Calibri" w:cs="Calibri"/>
+          <w:color w:val="000000" w:themeColor="text1"/>
+          <w:highlight w:val="lightGray"/>
+          <w:shd w:val="clear" w:color="auto" w:fill="0D0D0D"/>
+          <w:lang w:val="es-ES" w:eastAsia="es-ES_tradnl"/>
+        </w:rPr>
+        <w:t>push</w:t>
+      </w:r>
+      <w:proofErr w:type="spellEnd"/>
+      <w:r>
+        <w:rPr>
+          <w:rFonts w:ascii="Calibri" w:eastAsia="Times New Roman" w:hAnsi="Calibri" w:cs="Calibri"/>
+          <w:color w:val="000000" w:themeColor="text1"/>
+          <w:highlight w:val="lightGray"/>
+          <w:shd w:val="clear" w:color="auto" w:fill="0D0D0D"/>
+          <w:lang w:val="es-ES" w:eastAsia="es-ES_tradnl"/>
+        </w:rPr>
+        <w:t xml:space="preserve"> -u </w:t>
+      </w:r>
+      <w:proofErr w:type="spellStart"/>
+      <w:r>
+        <w:rPr>
+          <w:rFonts w:ascii="Calibri" w:eastAsia="Times New Roman" w:hAnsi="Calibri" w:cs="Calibri"/>
+          <w:color w:val="000000" w:themeColor="text1"/>
+          <w:highlight w:val="lightGray"/>
+          <w:shd w:val="clear" w:color="auto" w:fill="0D0D0D"/>
+          <w:lang w:val="es-ES" w:eastAsia="es-ES_tradnl"/>
+        </w:rPr>
+        <w:t>origin</w:t>
+      </w:r>
+      <w:proofErr w:type="spellEnd"/>
+      <w:r>
+        <w:rPr>
+          <w:rFonts w:ascii="Calibri" w:eastAsia="Times New Roman" w:hAnsi="Calibri" w:cs="Calibri"/>
+          <w:color w:val="000000" w:themeColor="text1"/>
+          <w:highlight w:val="lightGray"/>
+          <w:shd w:val="clear" w:color="auto" w:fill="0D0D0D"/>
+          <w:lang w:val="es-ES" w:eastAsia="es-ES_tradnl"/>
+        </w:rPr>
+        <w:t xml:space="preserve"> </w:t>
+      </w:r>
+      <w:proofErr w:type="spellStart"/>
+      <w:r>
+        <w:rPr>
+          <w:rFonts w:ascii="Calibri" w:eastAsia="Times New Roman" w:hAnsi="Calibri" w:cs="Calibri"/>
+          <w:color w:val="000000" w:themeColor="text1"/>
+          <w:highlight w:val="lightGray"/>
+          <w:shd w:val="clear" w:color="auto" w:fill="0D0D0D"/>
+          <w:lang w:val="es-ES" w:eastAsia="es-ES_tradnl"/>
+        </w:rPr>
+        <w:t>developestefania</w:t>
+      </w:r>
+      <w:proofErr w:type="spellEnd"/>
+    </w:p>
+    <w:p>
+      <w:pPr>
+        <w:rPr>
+          <w:rFonts w:ascii="Calibri" w:eastAsia="Times New Roman" w:hAnsi="Calibri" w:cs="Calibri"/>
+          <w:color w:val="000000" w:themeColor="text1"/>
+          <w:lang w:val="es-ES" w:eastAsia="es-ES_tradnl"/>
+        </w:rPr>
+      </w:pPr>
+    </w:p>
+    <w:p>
+      <w:pPr>
+        <w:rPr>
+          <w:rFonts w:ascii="Calibri" w:eastAsia="Times New Roman" w:hAnsi="Calibri" w:cs="Calibri"/>
+          <w:color w:val="000000" w:themeColor="text1"/>
+          <w:lang w:val="es-ES" w:eastAsia="es-ES_tradnl"/>
+        </w:rPr>
+      </w:pPr>
+      <w:proofErr w:type="spellStart"/>
+      <w:r>
+        <w:rPr>
+          <w:rFonts w:ascii="Calibri" w:eastAsia="Times New Roman" w:hAnsi="Calibri" w:cs="Calibri"/>
+          <w:color w:val="000000" w:themeColor="text1"/>
+          <w:lang w:val="es-ES" w:eastAsia="es-ES_tradnl"/>
+        </w:rPr>
+        <w:t>ó</w:t>
+      </w:r>
+      <w:proofErr w:type="spellEnd"/>
+    </w:p>
+    <w:p>
+      <w:pPr>
+        <w:rPr>
+          <w:rFonts w:ascii="Calibri" w:eastAsia="Times New Roman" w:hAnsi="Calibri" w:cs="Calibri"/>
+          <w:lang w:val="es-ES" w:eastAsia="es-ES_tradnl"/>
+        </w:rPr>
+      </w:pPr>
+    </w:p>
+    <w:p>
+      <w:pPr>
+        <w:rPr>
+          <w:rFonts w:ascii="Calibri" w:eastAsia="Times New Roman" w:hAnsi="Calibri" w:cs="Calibri"/>
+          <w:color w:val="000000" w:themeColor="text1"/>
+          <w:highlight w:val="lightGray"/>
+          <w:shd w:val="clear" w:color="auto" w:fill="0D0D0D"/>
+          <w:lang w:val="es-ES" w:eastAsia="es-ES_tradnl"/>
+        </w:rPr>
+      </w:pPr>
+      <w:proofErr w:type="spellStart"/>
+      <w:r>
+        <w:rPr>
+          <w:rFonts w:ascii="Calibri" w:eastAsia="Times New Roman" w:hAnsi="Calibri" w:cs="Calibri"/>
+          <w:color w:val="000000" w:themeColor="text1"/>
+          <w:highlight w:val="lightGray"/>
+          <w:shd w:val="clear" w:color="auto" w:fill="0D0D0D"/>
+          <w:lang w:val="es-ES" w:eastAsia="es-ES_tradnl"/>
+        </w:rPr>
+        <w:t>git</w:t>
+      </w:r>
+      <w:proofErr w:type="spellEnd"/>
+      <w:r>
+        <w:rPr>
+          <w:rFonts w:ascii="Calibri" w:eastAsia="Times New Roman" w:hAnsi="Calibri" w:cs="Calibri"/>
+          <w:color w:val="000000" w:themeColor="text1"/>
+          <w:highlight w:val="lightGray"/>
+          <w:shd w:val="clear" w:color="auto" w:fill="0D0D0D"/>
+          <w:lang w:val="es-ES" w:eastAsia="es-ES_tradnl"/>
+        </w:rPr>
+        <w:t xml:space="preserve"> </w:t>
+      </w:r>
+      <w:proofErr w:type="spellStart"/>
+      <w:r>
+        <w:rPr>
+          <w:rFonts w:ascii="Calibri" w:eastAsia="Times New Roman" w:hAnsi="Calibri" w:cs="Calibri"/>
+          <w:color w:val="000000" w:themeColor="text1"/>
+          <w:highlight w:val="lightGray"/>
+          <w:shd w:val="clear" w:color="auto" w:fill="0D0D0D"/>
+          <w:lang w:val="es-ES" w:eastAsia="es-ES_tradnl"/>
+        </w:rPr>
+        <w:t>push</w:t>
+      </w:r>
+      <w:proofErr w:type="spellEnd"/>
+      <w:r>
+        <w:rPr>
+          <w:rFonts w:ascii="Calibri" w:eastAsia="Times New Roman" w:hAnsi="Calibri" w:cs="Calibri"/>
+          <w:color w:val="000000" w:themeColor="text1"/>
+          <w:highlight w:val="lightGray"/>
+          <w:shd w:val="clear" w:color="auto" w:fill="0D0D0D"/>
+          <w:lang w:val="es-ES" w:eastAsia="es-ES_tradnl"/>
+        </w:rPr>
+        <w:t xml:space="preserve"> -u </w:t>
+      </w:r>
+      <w:proofErr w:type="spellStart"/>
+      <w:r>
+        <w:rPr>
+          <w:rFonts w:ascii="Calibri" w:eastAsia="Times New Roman" w:hAnsi="Calibri" w:cs="Calibri"/>
+          <w:color w:val="000000" w:themeColor="text1"/>
+          <w:highlight w:val="lightGray"/>
+          <w:shd w:val="clear" w:color="auto" w:fill="0D0D0D"/>
+          <w:lang w:val="es-ES" w:eastAsia="es-ES_tradnl"/>
+        </w:rPr>
+        <w:t>origin</w:t>
+      </w:r>
+      <w:proofErr w:type="spellEnd"/>
+      <w:r>
+        <w:rPr>
+          <w:rFonts w:ascii="Calibri" w:eastAsia="Times New Roman" w:hAnsi="Calibri" w:cs="Calibri"/>
+          <w:color w:val="000000" w:themeColor="text1"/>
+          <w:highlight w:val="lightGray"/>
+          <w:shd w:val="clear" w:color="auto" w:fill="0D0D0D"/>
+          <w:lang w:val="es-ES" w:eastAsia="es-ES_tradnl"/>
+        </w:rPr>
+        <w:t xml:space="preserve"> </w:t>
+      </w:r>
+      <w:proofErr w:type="spellStart"/>
+      <w:r>
+        <w:rPr>
+          <w:rFonts w:ascii="Calibri" w:eastAsia="Times New Roman" w:hAnsi="Calibri" w:cs="Calibri"/>
+          <w:color w:val="000000" w:themeColor="text1"/>
+          <w:highlight w:val="lightGray"/>
+          <w:shd w:val="clear" w:color="auto" w:fill="0D0D0D"/>
+          <w:lang w:val="es-ES" w:eastAsia="es-ES_tradnl"/>
+        </w:rPr>
+        <w:t>developjuan</w:t>
+      </w:r>
+      <w:proofErr w:type="spellEnd"/>
+    </w:p>
+    <w:p>
+      <w:pPr>
+        <w:rPr>
+          <w:rFonts w:ascii="Calibri" w:eastAsia="Times New Roman" w:hAnsi="Calibri" w:cs="Calibri"/>
+          <w:color w:val="000000" w:themeColor="text1"/>
+          <w:highlight w:val="lightGray"/>
+          <w:shd w:val="clear" w:color="auto" w:fill="0D0D0D"/>
+          <w:lang w:val="es-ES" w:eastAsia="es-ES_tradnl"/>
+        </w:rPr>
+      </w:pPr>
+    </w:p>
+    <w:p>
+      <w:pPr>
+        <w:rPr>
+          <w:rFonts w:ascii="Calibri" w:eastAsia="Times New Roman" w:hAnsi="Calibri" w:cs="Calibri"/>
+          <w:lang w:val="es-ES" w:eastAsia="es-ES_tradnl"/>
+        </w:rPr>
+      </w:pPr>
+    </w:p>
+    <w:p>
+      <w:pPr>
+        <w:rPr>
+          <w:rFonts w:ascii="Calibri" w:eastAsia="Times New Roman" w:hAnsi="Calibri" w:cs="Calibri"/>
+          <w:lang w:val="es-ES" w:eastAsia="es-ES_tradnl"/>
+        </w:rPr>
+      </w:pPr>
+      <w:r>
+        <w:rPr>
+          <w:rFonts w:ascii="Calibri" w:eastAsia="Times New Roman" w:hAnsi="Calibri" w:cs="Calibri"/>
+          <w:lang w:val="es-ES" w:eastAsia="es-ES_tradnl"/>
+        </w:rPr>
+        <w:t>4</w:t>
+      </w:r>
+      <w:r>
+        <w:rPr>
+          <w:rFonts w:ascii="Calibri" w:eastAsia="Times New Roman" w:hAnsi="Calibri" w:cs="Calibri"/>
+          <w:lang w:val="es-ES" w:eastAsia="es-ES_tradnl"/>
+        </w:rPr>
+        <w:t>º</w:t>
+      </w:r>
+      <w:r>
+        <w:rPr>
+          <w:rFonts w:ascii="Calibri" w:eastAsia="Times New Roman" w:hAnsi="Calibri" w:cs="Calibri"/>
+          <w:lang w:val="es-ES" w:eastAsia="es-ES_tradnl"/>
+        </w:rPr>
+        <w:t xml:space="preserve">. </w:t>
+      </w:r>
+      <w:r>
+        <w:rPr>
+          <w:rFonts w:ascii="Calibri" w:eastAsia="Times New Roman" w:hAnsi="Calibri" w:cs="Calibri"/>
+          <w:lang w:val="es-ES" w:eastAsia="es-ES_tradnl"/>
+        </w:rPr>
+        <w:t xml:space="preserve"> </w:t>
+      </w:r>
+      <w:r>
+        <w:rPr>
+          <w:rFonts w:ascii="Calibri" w:eastAsia="Times New Roman" w:hAnsi="Calibri" w:cs="Calibri"/>
+          <w:lang w:val="es-ES" w:eastAsia="es-ES_tradnl"/>
+        </w:rPr>
+        <w:t xml:space="preserve">Vamos </w:t>
+      </w:r>
+      <w:r>
+        <w:rPr>
+          <w:rFonts w:ascii="Calibri" w:eastAsia="Times New Roman" w:hAnsi="Calibri" w:cs="Calibri"/>
+          <w:lang w:val="es-ES" w:eastAsia="es-ES_tradnl"/>
+        </w:rPr>
+        <w:t xml:space="preserve">pasar lo que haya en la rama </w:t>
+      </w:r>
+      <w:proofErr w:type="spellStart"/>
+      <w:r>
+        <w:rPr>
+          <w:rFonts w:ascii="Calibri" w:eastAsia="Times New Roman" w:hAnsi="Calibri" w:cs="Calibri"/>
+          <w:lang w:val="es-ES" w:eastAsia="es-ES_tradnl"/>
+        </w:rPr>
+        <w:t>develop</w:t>
+      </w:r>
+      <w:proofErr w:type="spellEnd"/>
+      <w:r>
+        <w:rPr>
+          <w:rFonts w:ascii="Calibri" w:eastAsia="Times New Roman" w:hAnsi="Calibri" w:cs="Calibri"/>
+          <w:lang w:val="es-ES" w:eastAsia="es-ES_tradnl"/>
+        </w:rPr>
+        <w:t xml:space="preserve"> a nuestra rama para poder trabajar.</w:t>
+      </w:r>
+    </w:p>
+    <w:p>
+      <w:pPr>
+        <w:rPr>
+          <w:rFonts w:ascii="Calibri" w:eastAsia="Times New Roman" w:hAnsi="Calibri" w:cs="Calibri"/>
+          <w:lang w:val="es-ES" w:eastAsia="es-ES_tradnl"/>
+        </w:rPr>
+      </w:pPr>
+    </w:p>
+    <w:p>
+      <w:pPr>
+        <w:rPr>
+          <w:rFonts w:ascii="Calibri" w:eastAsia="Times New Roman" w:hAnsi="Calibri" w:cs="Calibri"/>
+          <w:lang w:val="es-ES" w:eastAsia="es-ES_tradnl"/>
+        </w:rPr>
+      </w:pPr>
+    </w:p>
+    <w:p>
+      <w:pPr>
+        <w:rPr>
+          <w:rFonts w:ascii="Calibri" w:eastAsia="Times New Roman" w:hAnsi="Calibri" w:cs="Calibri"/>
+          <w:lang w:val="es-ES" w:eastAsia="es-ES_tradnl"/>
+        </w:rPr>
+      </w:pPr>
+    </w:p>
+    <w:p>
+      <w:pPr>
+        <w:rPr>
+          <w:rFonts w:ascii="Calibri" w:eastAsia="Times New Roman" w:hAnsi="Calibri" w:cs="Calibri"/>
+          <w:lang w:val="es-ES" w:eastAsia="es-ES_tradnl"/>
+        </w:rPr>
+      </w:pPr>
+    </w:p>
+    <w:p>
+      <w:pPr>
+        <w:rPr>
+          <w:rFonts w:ascii="Calibri" w:hAnsi="Calibri" w:cs="Calibri"/>
+          <w:b/>
+          <w:lang w:val="es-ES"/>
+        </w:rPr>
+      </w:pPr>
+      <w:r>
+        <w:rPr>
+          <w:rFonts w:ascii="Calibri" w:hAnsi="Calibri" w:cs="Calibri"/>
+          <w:b/>
+          <w:lang w:val="es-ES"/>
+        </w:rPr>
+        <w:t>Cada vez que acabemos de hacer cambios</w:t>
+      </w:r>
+    </w:p>
+    <w:p>
+      <w:pPr>
+        <w:rPr>
+          <w:rFonts w:ascii="Calibri" w:hAnsi="Calibri" w:cs="Calibri"/>
+          <w:b/>
+          <w:u w:val="single"/>
+          <w:lang w:val="es-ES"/>
+        </w:rPr>
+      </w:pPr>
+    </w:p>
+    <w:p>
+      <w:pPr>
+        <w:rPr>
+          <w:rFonts w:ascii="Calibri" w:hAnsi="Calibri" w:cs="Calibri"/>
+          <w:lang w:val="es-ES"/>
+        </w:rPr>
+      </w:pPr>
+      <w:r>
+        <w:rPr>
+          <w:rFonts w:ascii="Calibri" w:hAnsi="Calibri" w:cs="Calibri"/>
+          <w:lang w:val="es-ES"/>
+        </w:rPr>
+        <w:t>1º</w:t>
+      </w:r>
+      <w:r>
+        <w:rPr>
+          <w:rFonts w:ascii="Calibri" w:hAnsi="Calibri" w:cs="Calibri"/>
+          <w:lang w:val="es-ES"/>
+        </w:rPr>
+        <w:t>.</w:t>
+      </w:r>
+      <w:r>
+        <w:rPr>
+          <w:rFonts w:ascii="Calibri" w:hAnsi="Calibri" w:cs="Calibri"/>
+          <w:lang w:val="es-ES"/>
+        </w:rPr>
+        <w:t xml:space="preserve"> </w:t>
+      </w:r>
+      <w:r>
+        <w:rPr>
+          <w:rFonts w:ascii="Calibri" w:hAnsi="Calibri" w:cs="Calibri"/>
+          <w:lang w:val="es-ES"/>
+        </w:rPr>
+        <w:t xml:space="preserve"> </w:t>
+      </w:r>
+      <w:r>
+        <w:rPr>
+          <w:rFonts w:ascii="Calibri" w:hAnsi="Calibri" w:cs="Calibri"/>
+          <w:lang w:val="es-ES"/>
+        </w:rPr>
+        <w:t xml:space="preserve">Estaremos en nuestra rama y podemos hacer un </w:t>
+      </w:r>
+      <w:proofErr w:type="spellStart"/>
+      <w:r>
+        <w:rPr>
+          <w:rFonts w:ascii="Calibri" w:hAnsi="Calibri" w:cs="Calibri"/>
+          <w:highlight w:val="lightGray"/>
+          <w:lang w:val="es-ES"/>
+        </w:rPr>
+        <w:t>git</w:t>
+      </w:r>
+      <w:proofErr w:type="spellEnd"/>
+      <w:r>
+        <w:rPr>
+          <w:rFonts w:ascii="Calibri" w:hAnsi="Calibri" w:cs="Calibri"/>
+          <w:highlight w:val="lightGray"/>
+          <w:lang w:val="es-ES"/>
+        </w:rPr>
+        <w:t xml:space="preserve"> status</w:t>
+      </w:r>
+      <w:r>
+        <w:rPr>
+          <w:rFonts w:ascii="Calibri" w:hAnsi="Calibri" w:cs="Calibri"/>
+          <w:lang w:val="es-ES"/>
+        </w:rPr>
+        <w:t xml:space="preserve"> para ver los cambios</w:t>
+      </w:r>
+    </w:p>
+    <w:p>
+      <w:pPr>
+        <w:rPr>
+          <w:rFonts w:ascii="Calibri" w:hAnsi="Calibri" w:cs="Calibri"/>
+          <w:lang w:val="es-ES"/>
+        </w:rPr>
+      </w:pPr>
+    </w:p>
+    <w:p>
+      <w:pPr>
+        <w:rPr>
+          <w:rFonts w:ascii="Calibri" w:hAnsi="Calibri" w:cs="Calibri"/>
+          <w:highlight w:val="lightGray"/>
+          <w:lang w:val="es-ES"/>
+        </w:rPr>
+      </w:pPr>
+      <w:r>
+        <w:rPr>
+          <w:rFonts w:ascii="Calibri" w:hAnsi="Calibri" w:cs="Calibri"/>
+          <w:lang w:val="es-ES"/>
+        </w:rPr>
+        <w:t>2</w:t>
+      </w:r>
+      <w:r>
+        <w:rPr>
+          <w:rFonts w:ascii="Calibri" w:hAnsi="Calibri" w:cs="Calibri"/>
+          <w:lang w:val="es-ES"/>
+        </w:rPr>
+        <w:t xml:space="preserve">º. Añadimos los cambios al </w:t>
+      </w:r>
+      <w:proofErr w:type="spellStart"/>
+      <w:r>
+        <w:rPr>
+          <w:rFonts w:ascii="Calibri" w:hAnsi="Calibri" w:cs="Calibri"/>
+          <w:lang w:val="es-ES"/>
+        </w:rPr>
+        <w:t>stage</w:t>
+      </w:r>
+      <w:proofErr w:type="spellEnd"/>
+      <w:r>
+        <w:rPr>
+          <w:rFonts w:ascii="Calibri" w:hAnsi="Calibri" w:cs="Calibri"/>
+          <w:lang w:val="es-ES"/>
+        </w:rPr>
+        <w:t xml:space="preserve"> con </w:t>
+      </w:r>
+      <w:proofErr w:type="spellStart"/>
+      <w:r>
+        <w:rPr>
+          <w:rFonts w:ascii="Calibri" w:hAnsi="Calibri" w:cs="Calibri"/>
+          <w:highlight w:val="lightGray"/>
+          <w:lang w:val="es-ES"/>
+        </w:rPr>
+        <w:t>git</w:t>
+      </w:r>
+      <w:proofErr w:type="spellEnd"/>
+      <w:r>
+        <w:rPr>
+          <w:rFonts w:ascii="Calibri" w:hAnsi="Calibri" w:cs="Calibri"/>
+          <w:highlight w:val="lightGray"/>
+          <w:lang w:val="es-ES"/>
+        </w:rPr>
+        <w:t xml:space="preserve"> </w:t>
+      </w:r>
+      <w:proofErr w:type="spellStart"/>
+      <w:proofErr w:type="gramStart"/>
+      <w:r>
+        <w:rPr>
+          <w:rFonts w:ascii="Calibri" w:hAnsi="Calibri" w:cs="Calibri"/>
+          <w:highlight w:val="lightGray"/>
+          <w:lang w:val="es-ES"/>
+        </w:rPr>
+        <w:t>add</w:t>
+      </w:r>
+      <w:proofErr w:type="spellEnd"/>
+      <w:r>
+        <w:rPr>
+          <w:rFonts w:ascii="Calibri" w:hAnsi="Calibri" w:cs="Calibri"/>
+          <w:highlight w:val="lightGray"/>
+          <w:lang w:val="es-ES"/>
+        </w:rPr>
+        <w:t xml:space="preserve"> .</w:t>
+      </w:r>
+      <w:proofErr w:type="gramEnd"/>
+    </w:p>
+    <w:p>
+      <w:pPr>
+        <w:rPr>
+          <w:rFonts w:ascii="Calibri" w:hAnsi="Calibri" w:cs="Calibri"/>
+          <w:lang w:val="es-ES"/>
+        </w:rPr>
+      </w:pPr>
+    </w:p>
+    <w:p>
+      <w:pPr>
+        <w:rPr>
+          <w:rFonts w:ascii="Calibri" w:hAnsi="Calibri" w:cs="Calibri"/>
+          <w:highlight w:val="lightGray"/>
+          <w:lang w:val="es-ES"/>
+        </w:rPr>
+      </w:pPr>
+      <w:r>
+        <w:rPr>
+          <w:rFonts w:ascii="Calibri" w:hAnsi="Calibri" w:cs="Calibri"/>
+          <w:lang w:val="es-ES"/>
+        </w:rPr>
+        <w:t xml:space="preserve">3º. Hacemos un </w:t>
+      </w:r>
+      <w:proofErr w:type="spellStart"/>
+      <w:r>
+        <w:rPr>
+          <w:rFonts w:ascii="Calibri" w:hAnsi="Calibri" w:cs="Calibri"/>
+          <w:lang w:val="es-ES"/>
+        </w:rPr>
+        <w:t>commit</w:t>
+      </w:r>
+      <w:proofErr w:type="spellEnd"/>
+      <w:r>
+        <w:rPr>
+          <w:rFonts w:ascii="Calibri" w:hAnsi="Calibri" w:cs="Calibri"/>
+          <w:lang w:val="es-ES"/>
+        </w:rPr>
+        <w:t xml:space="preserve"> con </w:t>
+      </w:r>
+      <w:proofErr w:type="spellStart"/>
+      <w:r>
+        <w:rPr>
+          <w:rFonts w:ascii="Calibri" w:hAnsi="Calibri" w:cs="Calibri"/>
+          <w:highlight w:val="lightGray"/>
+          <w:lang w:val="es-ES"/>
+        </w:rPr>
+        <w:t>git</w:t>
+      </w:r>
+      <w:proofErr w:type="spellEnd"/>
+      <w:r>
+        <w:rPr>
+          <w:rFonts w:ascii="Calibri" w:hAnsi="Calibri" w:cs="Calibri"/>
+          <w:highlight w:val="lightGray"/>
+          <w:lang w:val="es-ES"/>
+        </w:rPr>
+        <w:t xml:space="preserve"> </w:t>
+      </w:r>
+      <w:proofErr w:type="spellStart"/>
+      <w:r>
+        <w:rPr>
+          <w:rFonts w:ascii="Calibri" w:hAnsi="Calibri" w:cs="Calibri"/>
+          <w:highlight w:val="lightGray"/>
+          <w:lang w:val="es-ES"/>
+        </w:rPr>
+        <w:t>commit</w:t>
+      </w:r>
+      <w:proofErr w:type="spellEnd"/>
+      <w:r>
+        <w:rPr>
+          <w:rFonts w:ascii="Calibri" w:hAnsi="Calibri" w:cs="Calibri"/>
+          <w:highlight w:val="lightGray"/>
+          <w:lang w:val="es-ES"/>
+        </w:rPr>
+        <w:t xml:space="preserve"> -m “una descripción de los cambios”</w:t>
+      </w:r>
+    </w:p>
+    <w:p>
+      <w:pPr>
+        <w:rPr>
+          <w:rFonts w:ascii="Calibri" w:hAnsi="Calibri" w:cs="Calibri"/>
+          <w:lang w:val="es-ES"/>
+        </w:rPr>
+      </w:pPr>
+    </w:p>
+    <w:p>
+      <w:pPr>
+        <w:rPr>
+          <w:rFonts w:ascii="Calibri" w:hAnsi="Calibri" w:cs="Calibri"/>
+          <w:highlight w:val="lightGray"/>
+          <w:lang w:val="es-ES"/>
+        </w:rPr>
+      </w:pPr>
+      <w:r>
+        <w:rPr>
+          <w:rFonts w:ascii="Calibri" w:hAnsi="Calibri" w:cs="Calibri"/>
+          <w:lang w:val="es-ES"/>
+        </w:rPr>
+        <w:t xml:space="preserve">4º. Haremos un </w:t>
+      </w:r>
+      <w:proofErr w:type="spellStart"/>
+      <w:r>
+        <w:rPr>
+          <w:rFonts w:ascii="Calibri" w:hAnsi="Calibri" w:cs="Calibri"/>
+          <w:lang w:val="es-ES"/>
+        </w:rPr>
+        <w:t>push</w:t>
+      </w:r>
+      <w:proofErr w:type="spellEnd"/>
+      <w:r>
+        <w:rPr>
+          <w:rFonts w:ascii="Calibri" w:hAnsi="Calibri" w:cs="Calibri"/>
+          <w:lang w:val="es-ES"/>
+        </w:rPr>
+        <w:t xml:space="preserve"> a nuestra rama con </w:t>
+      </w:r>
+      <w:proofErr w:type="spellStart"/>
+      <w:r>
+        <w:rPr>
+          <w:rFonts w:ascii="Calibri" w:hAnsi="Calibri" w:cs="Calibri"/>
+          <w:highlight w:val="lightGray"/>
+          <w:lang w:val="es-ES"/>
+        </w:rPr>
+        <w:t>git</w:t>
+      </w:r>
+      <w:proofErr w:type="spellEnd"/>
+      <w:r>
+        <w:rPr>
+          <w:rFonts w:ascii="Calibri" w:hAnsi="Calibri" w:cs="Calibri"/>
+          <w:highlight w:val="lightGray"/>
+          <w:lang w:val="es-ES"/>
+        </w:rPr>
+        <w:t xml:space="preserve"> </w:t>
+      </w:r>
+      <w:proofErr w:type="spellStart"/>
+      <w:r>
+        <w:rPr>
+          <w:rFonts w:ascii="Calibri" w:hAnsi="Calibri" w:cs="Calibri"/>
+          <w:highlight w:val="lightGray"/>
+          <w:lang w:val="es-ES"/>
+        </w:rPr>
+        <w:t>push</w:t>
+      </w:r>
+      <w:proofErr w:type="spellEnd"/>
+    </w:p>
+    <w:p>
+      <w:pPr>
+        <w:rPr>
+          <w:rFonts w:ascii="Calibri" w:hAnsi="Calibri" w:cs="Calibri"/>
+          <w:lang w:val="es-ES"/>
+        </w:rPr>
+      </w:pPr>
+    </w:p>
+    <w:p>
+      <w:pPr>
+        <w:rPr>
+          <w:rFonts w:ascii="Calibri" w:hAnsi="Calibri" w:cs="Calibri"/>
+          <w:lang w:val="es-ES"/>
+        </w:rPr>
+      </w:pPr>
+      <w:r>
+        <w:rPr>
+          <w:rFonts w:ascii="Calibri" w:hAnsi="Calibri" w:cs="Calibri"/>
+          <w:lang w:val="es-ES"/>
+        </w:rPr>
+        <w:t xml:space="preserve">5º. </w:t>
       </w:r>
       <w:bookmarkStart w:id="0" w:name="_GoBack"/>
       <w:bookmarkEnd w:id="0"/>
+    </w:p>
+    <w:p>
+      <w:pPr>
+        <w:rPr>
+          <w:rFonts w:ascii="Calibri" w:eastAsia="Times New Roman" w:hAnsi="Calibri" w:cs="Calibri"/>
+          <w:lang w:val="es-ES" w:eastAsia="es-ES_tradnl"/>
+        </w:rPr>
+      </w:pPr>
+    </w:p>
+    <w:p>
+      <w:pPr>
+        <w:rPr>
+          <w:rFonts w:ascii="Calibri" w:eastAsia="Times New Roman" w:hAnsi="Calibri" w:cs="Calibri"/>
+          <w:lang w:val="es-ES" w:eastAsia="es-ES_tradnl"/>
+        </w:rPr>
+      </w:pPr>
     </w:p>
     <w:sectPr>
       <w:pgSz w:w="11900" w:h="16840"/>
@@ -740,6 +2152,27 @@
       <w:contextualSpacing/>
     </w:pPr>
   </w:style>
+  <w:style w:type="character" w:styleId="Hipervnculo">
+    <w:name w:val="Hyperlink"/>
+    <w:basedOn w:val="Fuentedeprrafopredeter"/>
+    <w:uiPriority w:val="99"/>
+    <w:unhideWhenUsed/>
+    <w:rsid w:val="005B3E7B"/>
+    <w:rPr>
+      <w:color w:val="0563C1" w:themeColor="hyperlink"/>
+      <w:u w:val="single"/>
+    </w:rPr>
+  </w:style>
+  <w:style w:type="character" w:styleId="Mencinsinresolver">
+    <w:name w:val="Unresolved Mention"/>
+    <w:basedOn w:val="Fuentedeprrafopredeter"/>
+    <w:uiPriority w:val="99"/>
+    <w:rsid w:val="005B3E7B"/>
+    <w:rPr>
+      <w:color w:val="605E5C"/>
+      <w:shd w:val="clear" w:color="auto" w:fill="E1DFDD"/>
+    </w:rPr>
+  </w:style>
 </w:styles>
 </file>
 

</xml_diff>